<commit_message>
user documentation, developer documentation, updated ppd and srs
</commit_message>
<xml_diff>
--- a/Project Documents/PPDLettuceBuy.docx
+++ b/Project Documents/PPDLettuceBuy.docx
@@ -62,8 +62,6 @@
       <w:r>
         <w:t xml:space="preserve">1.1 </w:t>
       </w:r>
-      <w:bookmarkStart w:id="3" w:name="_GoBack"/>
-      <w:bookmarkEnd w:id="3"/>
       <w:r>
         <w:t>Definitions and Acronyms</w:t>
       </w:r>
@@ -166,8 +164,8 @@
         <w:ind w:left="-435"/>
         <w:contextualSpacing w:val="0"/>
       </w:pPr>
-      <w:bookmarkStart w:id="4" w:name="_qk544h88fml2" w:colFirst="0" w:colLast="0"/>
-      <w:bookmarkEnd w:id="4"/>
+      <w:bookmarkStart w:id="3" w:name="_qk544h88fml2" w:colFirst="0" w:colLast="0"/>
+      <w:bookmarkEnd w:id="3"/>
       <w:r>
         <w:t xml:space="preserve">     1.2 Project Scope </w:t>
       </w:r>
@@ -433,7 +431,14 @@
           <w:sz w:val="20"/>
           <w:szCs w:val="20"/>
         </w:rPr>
-        <w:t>Storing images of products from local stores (will be text based in the beginning)</w:t>
+        <w:t xml:space="preserve">Storing </w:t>
+      </w:r>
+      <w:r>
+        <w:rPr>
+          <w:sz w:val="20"/>
+          <w:szCs w:val="20"/>
+        </w:rPr>
+        <w:t>all lists ever added in the database</w:t>
       </w:r>
     </w:p>
     <w:p>
@@ -460,6 +465,91 @@
     </w:p>
     <w:p>
       <w:pPr>
+        <w:spacing w:after="240"/>
+        <w:ind w:left="1440"/>
+        <w:contextualSpacing/>
+        <w:rPr>
+          <w:sz w:val="20"/>
+          <w:szCs w:val="20"/>
+        </w:rPr>
+      </w:pPr>
+    </w:p>
+    <w:p>
+      <w:pPr>
+        <w:spacing w:after="240"/>
+        <w:ind w:left="1080"/>
+        <w:contextualSpacing/>
+        <w:rPr>
+          <w:sz w:val="20"/>
+          <w:szCs w:val="20"/>
+        </w:rPr>
+      </w:pPr>
+    </w:p>
+    <w:p>
+      <w:pPr>
+        <w:spacing w:after="240"/>
+        <w:contextualSpacing/>
+        <w:rPr>
+          <w:sz w:val="20"/>
+          <w:szCs w:val="20"/>
+        </w:rPr>
+      </w:pPr>
+      <w:r>
+        <w:rPr>
+          <w:sz w:val="20"/>
+          <w:szCs w:val="20"/>
+        </w:rPr>
+        <w:t xml:space="preserve">Originally thought that a brief chat session between the client and the driver would be useful but as the project developed, it seemed like time was of the essence and a chat session would actually only contradict our earlier statement. The client can simply call the driver and inform any new changes that need to be made to a shopping list. </w:t>
+      </w:r>
+    </w:p>
+    <w:p>
+      <w:pPr>
+        <w:spacing w:after="240"/>
+        <w:contextualSpacing/>
+        <w:rPr>
+          <w:sz w:val="20"/>
+          <w:szCs w:val="20"/>
+        </w:rPr>
+      </w:pPr>
+      <w:r>
+        <w:rPr>
+          <w:sz w:val="20"/>
+          <w:szCs w:val="20"/>
+        </w:rPr>
+        <w:t xml:space="preserve">  </w:t>
+      </w:r>
+    </w:p>
+    <w:p>
+      <w:pPr>
+        <w:numPr>
+          <w:ilvl w:val="0"/>
+          <w:numId w:val="2"/>
+        </w:numPr>
+        <w:spacing w:after="240"/>
+        <w:ind w:hanging="360"/>
+        <w:contextualSpacing/>
+        <w:rPr>
+          <w:sz w:val="20"/>
+          <w:szCs w:val="20"/>
+        </w:rPr>
+      </w:pPr>
+      <w:r>
+        <w:rPr>
+          <w:sz w:val="20"/>
+          <w:szCs w:val="20"/>
+        </w:rPr>
+        <w:t>Resources</w:t>
+      </w:r>
+      <w:r>
+        <w:rPr>
+          <w:sz w:val="20"/>
+          <w:szCs w:val="20"/>
+        </w:rPr>
+        <w:t>/Design</w:t>
+      </w:r>
+    </w:p>
+    <w:p>
+      <w:pPr>
         <w:numPr>
           <w:ilvl w:val="1"/>
           <w:numId w:val="2"/>
@@ -468,16 +558,17 @@
         <w:ind w:hanging="360"/>
         <w:contextualSpacing/>
         <w:rPr>
-          <w:sz w:val="20"/>
-          <w:szCs w:val="20"/>
-        </w:rPr>
-      </w:pPr>
-      <w:r>
-        <w:rPr>
-          <w:sz w:val="20"/>
-          <w:szCs w:val="20"/>
-        </w:rPr>
-        <w:t>Text session between driver and customer until delivery is complete</w:t>
+          <w:b/>
+          <w:sz w:val="20"/>
+          <w:szCs w:val="20"/>
+        </w:rPr>
+      </w:pPr>
+      <w:r>
+        <w:rPr>
+          <w:sz w:val="20"/>
+          <w:szCs w:val="20"/>
+        </w:rPr>
+        <w:t>PHP for backend and HTML/CSS for frontend</w:t>
       </w:r>
     </w:p>
     <w:p>
@@ -490,138 +581,41 @@
         <w:ind w:hanging="360"/>
         <w:contextualSpacing/>
         <w:rPr>
-          <w:sz w:val="20"/>
-          <w:szCs w:val="20"/>
-        </w:rPr>
-      </w:pPr>
-      <w:r>
-        <w:rPr>
-          <w:sz w:val="20"/>
-          <w:szCs w:val="20"/>
-        </w:rPr>
-        <w:t>Rating system for drivers only (Drivers with rating lower than 2 stars will be banned permanently, License locked)</w:t>
-      </w:r>
-    </w:p>
-    <w:p>
-      <w:pPr>
-        <w:numPr>
-          <w:ilvl w:val="1"/>
-          <w:numId w:val="2"/>
-        </w:numPr>
-        <w:spacing w:after="240"/>
-        <w:ind w:hanging="360"/>
+          <w:b/>
+          <w:sz w:val="20"/>
+          <w:szCs w:val="20"/>
+        </w:rPr>
+      </w:pPr>
+      <w:r>
+        <w:rPr>
+          <w:sz w:val="20"/>
+          <w:szCs w:val="20"/>
+        </w:rPr>
+        <w:t>Slight use of J</w:t>
+      </w:r>
+      <w:r>
+        <w:rPr>
+          <w:sz w:val="20"/>
+          <w:szCs w:val="20"/>
+        </w:rPr>
+        <w:t>avascript for specific functionalities regarding inputting new lists</w:t>
+      </w:r>
+    </w:p>
+    <w:p>
+      <w:pPr>
+        <w:spacing w:after="240"/>
         <w:contextualSpacing/>
         <w:rPr>
           <w:sz w:val="20"/>
           <w:szCs w:val="20"/>
         </w:rPr>
       </w:pPr>
-      <w:r>
-        <w:rPr>
-          <w:sz w:val="20"/>
-          <w:szCs w:val="20"/>
-        </w:rPr>
-        <w:t xml:space="preserve">Three way confirmation for each transaction, a receipt must be submitted. </w:t>
-      </w:r>
-    </w:p>
-    <w:p>
-      <w:pPr>
-        <w:numPr>
-          <w:ilvl w:val="1"/>
-          <w:numId w:val="2"/>
-        </w:numPr>
-        <w:spacing w:after="240"/>
-        <w:ind w:hanging="360"/>
+    </w:p>
+    <w:p>
+      <w:pPr>
+        <w:spacing w:after="240"/>
         <w:contextualSpacing/>
         <w:rPr>
-          <w:sz w:val="20"/>
-          <w:szCs w:val="20"/>
-        </w:rPr>
-      </w:pPr>
-      <w:r>
-        <w:rPr>
-          <w:sz w:val="20"/>
-          <w:szCs w:val="20"/>
-        </w:rPr>
-        <w:t>Flag system to flag bad customers or drivers?</w:t>
-      </w:r>
-    </w:p>
-    <w:p>
-      <w:pPr>
-        <w:numPr>
-          <w:ilvl w:val="1"/>
-          <w:numId w:val="2"/>
-        </w:numPr>
-        <w:spacing w:after="240"/>
-        <w:ind w:hanging="360"/>
-        <w:contextualSpacing/>
-        <w:rPr>
-          <w:sz w:val="20"/>
-          <w:szCs w:val="20"/>
-        </w:rPr>
-      </w:pPr>
-      <w:r>
-        <w:rPr>
-          <w:sz w:val="20"/>
-          <w:szCs w:val="20"/>
-        </w:rPr>
-        <w:t>Provide a detailed manual containing instructions for customers and drivers</w:t>
-      </w:r>
-    </w:p>
-    <w:p>
-      <w:pPr>
-        <w:numPr>
-          <w:ilvl w:val="0"/>
-          <w:numId w:val="2"/>
-        </w:numPr>
-        <w:spacing w:after="240"/>
-        <w:ind w:hanging="360"/>
-        <w:contextualSpacing/>
-        <w:rPr>
-          <w:sz w:val="20"/>
-          <w:szCs w:val="20"/>
-        </w:rPr>
-      </w:pPr>
-      <w:r>
-        <w:rPr>
-          <w:sz w:val="20"/>
-          <w:szCs w:val="20"/>
-        </w:rPr>
-        <w:t>Resources</w:t>
-      </w:r>
-    </w:p>
-    <w:p>
-      <w:pPr>
-        <w:numPr>
-          <w:ilvl w:val="1"/>
-          <w:numId w:val="2"/>
-        </w:numPr>
-        <w:spacing w:after="240"/>
-        <w:ind w:hanging="360"/>
-        <w:contextualSpacing/>
-        <w:rPr>
-          <w:sz w:val="20"/>
-          <w:szCs w:val="20"/>
-        </w:rPr>
-      </w:pPr>
-      <w:r>
-        <w:rPr>
-          <w:sz w:val="20"/>
-          <w:szCs w:val="20"/>
-        </w:rPr>
-        <w:t xml:space="preserve">Local store’s websites for product images </w:t>
-      </w:r>
-    </w:p>
-    <w:p>
-      <w:pPr>
-        <w:numPr>
-          <w:ilvl w:val="1"/>
-          <w:numId w:val="2"/>
-        </w:numPr>
-        <w:spacing w:after="240"/>
-        <w:ind w:hanging="360"/>
-        <w:contextualSpacing/>
-        <w:rPr>
           <w:b/>
           <w:sz w:val="20"/>
           <w:szCs w:val="20"/>
@@ -632,38 +626,28 @@
           <w:sz w:val="20"/>
           <w:szCs w:val="20"/>
         </w:rPr>
-        <w:t xml:space="preserve">Location data to know where the delivery site is? </w:t>
-      </w:r>
-    </w:p>
-    <w:p>
-      <w:pPr>
-        <w:numPr>
-          <w:ilvl w:val="1"/>
-          <w:numId w:val="2"/>
-        </w:numPr>
-        <w:spacing w:after="240"/>
-        <w:ind w:hanging="360"/>
-        <w:contextualSpacing/>
-        <w:rPr>
-          <w:b/>
-          <w:sz w:val="20"/>
-          <w:szCs w:val="20"/>
-        </w:rPr>
-      </w:pPr>
-      <w:r>
-        <w:rPr>
-          <w:sz w:val="20"/>
-          <w:szCs w:val="20"/>
-        </w:rPr>
-        <w:t>List of stores within the area.</w:t>
-      </w:r>
-      <w:r>
-        <w:rPr>
-          <w:sz w:val="20"/>
-          <w:szCs w:val="20"/>
-        </w:rPr>
-        <w:br/>
-        <w:t xml:space="preserve">  </w:t>
+        <w:t xml:space="preserve">Our main plan was to use C++ for the backend but after doing some research, PHP was the obvious choice as </w:t>
+      </w:r>
+      <w:r>
+        <w:rPr>
+          <w:sz w:val="20"/>
+          <w:szCs w:val="20"/>
+        </w:rPr>
+        <w:t>it was more appropriate for our project</w:t>
+      </w:r>
+      <w:r>
+        <w:rPr>
+          <w:sz w:val="20"/>
+          <w:szCs w:val="20"/>
+        </w:rPr>
+        <w:t>.</w:t>
+      </w:r>
+      <w:r>
+        <w:rPr>
+          <w:sz w:val="20"/>
+          <w:szCs w:val="20"/>
+        </w:rPr>
+        <w:t xml:space="preserve"> </w:t>
       </w:r>
     </w:p>
     <w:p>
@@ -672,46 +656,70 @@
         <w:spacing w:after="240"/>
         <w:contextualSpacing w:val="0"/>
       </w:pPr>
-      <w:bookmarkStart w:id="5" w:name="_10ybali2af6a" w:colFirst="0" w:colLast="0"/>
+      <w:bookmarkStart w:id="4" w:name="_10ybali2af6a" w:colFirst="0" w:colLast="0"/>
+      <w:bookmarkEnd w:id="4"/>
+      <w:r>
+        <w:t>1.3 Assumptions made</w:t>
+      </w:r>
+    </w:p>
+    <w:p>
+      <w:pPr>
+        <w:spacing w:after="240"/>
+        <w:jc w:val="both"/>
+      </w:pPr>
+      <w:r>
+        <w:rPr>
+          <w:sz w:val="20"/>
+          <w:szCs w:val="20"/>
+        </w:rPr>
+        <w:t xml:space="preserve">Customers that order groceries online are assumed to be adults. </w:t>
+      </w:r>
+    </w:p>
+    <w:p>
+      <w:pPr>
+        <w:spacing w:after="240"/>
+        <w:jc w:val="both"/>
+        <w:rPr>
+          <w:sz w:val="20"/>
+          <w:szCs w:val="20"/>
+        </w:rPr>
+      </w:pPr>
+      <w:r>
+        <w:rPr>
+          <w:sz w:val="20"/>
+          <w:szCs w:val="20"/>
+        </w:rPr>
+        <w:t>We are assuming that all payments and transactions have been paid online prior to delivery since our project will most likely not deal with any type of banking.</w:t>
+      </w:r>
+    </w:p>
+    <w:p>
+      <w:pPr>
+        <w:spacing w:after="240"/>
+        <w:jc w:val="both"/>
+      </w:pPr>
+      <w:r>
+        <w:rPr>
+          <w:sz w:val="20"/>
+          <w:szCs w:val="20"/>
+        </w:rPr>
+        <w:t xml:space="preserve">We are assuming that both parties are on PCs and not mobile. (The website </w:t>
+      </w:r>
+      <w:r>
+        <w:rPr>
+          <w:sz w:val="20"/>
+          <w:szCs w:val="20"/>
+        </w:rPr>
+        <w:t xml:space="preserve">is very mobile friendly even though it is not coded for any mobile devices) </w:t>
+      </w:r>
+    </w:p>
+    <w:p>
+      <w:pPr>
+        <w:pStyle w:val="Heading2"/>
+        <w:spacing w:after="240"/>
+        <w:contextualSpacing w:val="0"/>
+      </w:pPr>
+      <w:bookmarkStart w:id="5" w:name="_ukcpo68w28pr" w:colFirst="0" w:colLast="0"/>
       <w:bookmarkEnd w:id="5"/>
-      <w:r>
-        <w:t>1.3 Assumptions made</w:t>
-      </w:r>
-    </w:p>
-    <w:p>
-      <w:pPr>
-        <w:spacing w:after="240"/>
-        <w:jc w:val="both"/>
-      </w:pPr>
-      <w:r>
-        <w:rPr>
-          <w:sz w:val="20"/>
-          <w:szCs w:val="20"/>
-        </w:rPr>
-        <w:t xml:space="preserve">Customers that order groceries online are assumed to be adults. </w:t>
-      </w:r>
-    </w:p>
-    <w:p>
-      <w:pPr>
-        <w:spacing w:after="240"/>
-        <w:jc w:val="both"/>
-      </w:pPr>
-      <w:r>
-        <w:rPr>
-          <w:sz w:val="20"/>
-          <w:szCs w:val="20"/>
-        </w:rPr>
-        <w:t>We are assuming that all payments and transactions have been paid online prior to delivery since our project will most likely not deal with any type of banking.</w:t>
-      </w:r>
-    </w:p>
-    <w:p>
-      <w:pPr>
-        <w:pStyle w:val="Heading2"/>
-        <w:spacing w:after="240"/>
-        <w:contextualSpacing w:val="0"/>
-      </w:pPr>
-      <w:bookmarkStart w:id="6" w:name="_ukcpo68w28pr" w:colFirst="0" w:colLast="0"/>
-      <w:bookmarkEnd w:id="6"/>
       <w:r>
         <w:t>1.4 Schedule</w:t>
       </w:r>
@@ -849,7 +857,25 @@
           <w:sz w:val="20"/>
           <w:szCs w:val="20"/>
         </w:rPr>
-        <w:t>Table 1 shows the expected number of prototypes to be made along with a estimation of efforts</w:t>
+        <w:t>Table 1 shows the expected number of prototypes to be made along with a</w:t>
+      </w:r>
+      <w:r>
+        <w:rPr>
+          <w:rFonts w:ascii="Trebuchet MS" w:eastAsia="Trebuchet MS" w:hAnsi="Trebuchet MS" w:cs="Trebuchet MS"/>
+          <w:i/>
+          <w:sz w:val="20"/>
+          <w:szCs w:val="20"/>
+        </w:rPr>
+        <w:t>n</w:t>
+      </w:r>
+      <w:r>
+        <w:rPr>
+          <w:rFonts w:ascii="Trebuchet MS" w:eastAsia="Trebuchet MS" w:hAnsi="Trebuchet MS" w:cs="Trebuchet MS"/>
+          <w:i/>
+          <w:sz w:val="20"/>
+          <w:szCs w:val="20"/>
+        </w:rPr>
+        <w:t xml:space="preserve"> estimation of efforts</w:t>
       </w:r>
     </w:p>
     <w:tbl>
@@ -1198,6 +1224,7 @@
                 <w:sz w:val="20"/>
                 <w:szCs w:val="20"/>
               </w:rPr>
+              <w:lastRenderedPageBreak/>
               <w:t>Prototype 2</w:t>
             </w:r>
           </w:p>
@@ -1298,7 +1325,7 @@
                 <w:sz w:val="20"/>
                 <w:szCs w:val="20"/>
               </w:rPr>
-              <w:t>Version 0.5</w:t>
+              <w:t>Version 0.1</w:t>
             </w:r>
           </w:p>
         </w:tc>
@@ -1350,7 +1377,15 @@
                 <w:sz w:val="20"/>
                 <w:szCs w:val="20"/>
               </w:rPr>
-              <w:t>11/10/2016</w:t>
+              <w:t>11/10</w:t>
+            </w:r>
+            <w:r>
+              <w:rPr>
+                <w:rFonts w:ascii="Trebuchet MS" w:eastAsia="Trebuchet MS" w:hAnsi="Trebuchet MS" w:cs="Trebuchet MS"/>
+                <w:sz w:val="20"/>
+                <w:szCs w:val="20"/>
+              </w:rPr>
+              <w:t>/2016</w:t>
             </w:r>
           </w:p>
         </w:tc>
@@ -1375,7 +1410,15 @@
                 <w:sz w:val="20"/>
                 <w:szCs w:val="20"/>
               </w:rPr>
-              <w:t>11/20/2016</w:t>
+              <w:t>12/13</w:t>
+            </w:r>
+            <w:r>
+              <w:rPr>
+                <w:rFonts w:ascii="Trebuchet MS" w:eastAsia="Trebuchet MS" w:hAnsi="Trebuchet MS" w:cs="Trebuchet MS"/>
+                <w:sz w:val="20"/>
+                <w:szCs w:val="20"/>
+              </w:rPr>
+              <w:t>/2016</w:t>
             </w:r>
           </w:p>
         </w:tc>
@@ -1440,14 +1483,75 @@
       <w:pPr>
         <w:spacing w:after="240"/>
         <w:jc w:val="both"/>
-      </w:pPr>
-      <w:r>
-        <w:rPr>
-          <w:sz w:val="20"/>
-          <w:szCs w:val="20"/>
-        </w:rPr>
-        <w:lastRenderedPageBreak/>
+        <w:rPr>
+          <w:sz w:val="20"/>
+          <w:szCs w:val="20"/>
+        </w:rPr>
+      </w:pPr>
+      <w:r>
+        <w:rPr>
+          <w:sz w:val="20"/>
+          <w:szCs w:val="20"/>
+        </w:rPr>
         <w:t>In between each of these prototypes, we will undergo heavy testing to improve our software as much as possible as we progress through. We want to eliminate bugs as fast as possible and from the beginning. Final stable product should be relatively bug free. Description of change will change as prototypes are made and tested. We want to reserve the last week or so for extensive debugging.</w:t>
+      </w:r>
+    </w:p>
+    <w:p>
+      <w:pPr>
+        <w:spacing w:after="240"/>
+        <w:jc w:val="both"/>
+        <w:rPr>
+          <w:sz w:val="20"/>
+          <w:szCs w:val="20"/>
+        </w:rPr>
+      </w:pPr>
+      <w:r>
+        <w:rPr>
+          <w:sz w:val="20"/>
+          <w:szCs w:val="20"/>
+        </w:rPr>
+        <w:t xml:space="preserve">First prototype will include basic skeleton of code without considering any significant cases. </w:t>
+      </w:r>
+      <w:r>
+        <w:rPr>
+          <w:sz w:val="20"/>
+          <w:szCs w:val="20"/>
+        </w:rPr>
+        <w:t>Login and registering will not take into account any already existing usernames in the database. All of the pages will be raw PHP files with no GUI in sight. The second prototype will take into account a lot more of the cases with an improvement to GUI.</w:t>
+      </w:r>
+      <w:r>
+        <w:rPr>
+          <w:sz w:val="20"/>
+          <w:szCs w:val="20"/>
+        </w:rPr>
+        <w:t xml:space="preserve"> A lot more functionality will be provided such as extra required credentials during login. Clients will be able to submit lists and drivers will be able to ‘fetch’ the lists being uploaded onto the database. </w:t>
+      </w:r>
+    </w:p>
+    <w:p>
+      <w:pPr>
+        <w:spacing w:after="240"/>
+        <w:jc w:val="both"/>
+      </w:pPr>
+      <w:r>
+        <w:rPr>
+          <w:sz w:val="20"/>
+          <w:szCs w:val="20"/>
+        </w:rPr>
+        <w:t xml:space="preserve">The last prototype should be a working stable product and should not deviate too much from its original purpose. There will be changes in the in the overall design and some intended features will be deemed unnecessary as the semester moves forward.  </w:t>
+      </w:r>
+      <w:r>
+        <w:rPr>
+          <w:sz w:val="20"/>
+          <w:szCs w:val="20"/>
+        </w:rPr>
+        <w:t xml:space="preserve"> </w:t>
+      </w:r>
+      <w:r>
+        <w:rPr>
+          <w:sz w:val="20"/>
+          <w:szCs w:val="20"/>
+        </w:rPr>
+        <w:t xml:space="preserve"> </w:t>
       </w:r>
     </w:p>
     <w:p>
@@ -1457,8 +1561,8 @@
         <w:ind w:left="-440"/>
         <w:contextualSpacing w:val="0"/>
       </w:pPr>
-      <w:bookmarkStart w:id="7" w:name="_aj64no3iu65b" w:colFirst="0" w:colLast="0"/>
-      <w:bookmarkEnd w:id="7"/>
+      <w:bookmarkStart w:id="6" w:name="_aj64no3iu65b" w:colFirst="0" w:colLast="0"/>
+      <w:bookmarkEnd w:id="6"/>
       <w:r>
         <w:t>2. Process Description</w:t>
       </w:r>
@@ -1470,8 +1574,8 @@
         <w:ind w:left="-440"/>
         <w:contextualSpacing w:val="0"/>
       </w:pPr>
-      <w:bookmarkStart w:id="8" w:name="_82z2k6pbyvun" w:colFirst="0" w:colLast="0"/>
-      <w:bookmarkEnd w:id="8"/>
+      <w:bookmarkStart w:id="7" w:name="_82z2k6pbyvun" w:colFirst="0" w:colLast="0"/>
+      <w:bookmarkEnd w:id="7"/>
       <w:r>
         <w:t>2.1 Project Lifecycle</w:t>
       </w:r>
@@ -1501,7 +1605,35 @@
           <w:sz w:val="20"/>
           <w:szCs w:val="20"/>
         </w:rPr>
-        <w:t xml:space="preserve">We will use the Iterative-and-Incremental model in first part of the project. We will develop this part of the project in different stages or increments.The stages are Requirements, Design, Implementation/code, Test Plan Document, User manual/documentation, and Version 0.0 which will be discussed in more detail in the next section. Each stage of the project can be done separately but they could be modified if there is feedback from another stage that requires modifications. For instance, if we find out that there is another component that should be added to include a new feature in the project, we could do so by going back to our requirements document. Since requirements can change throughout this semester, this model is ideal especially because not all requirements are known. At the end of the first part of the project we will have a version 0.0 from which we will start creating new prototypes that will undergo heavy testing.   </w:t>
+        <w:t>We will use the Iterative-and-Incremental model in first part of the project. We will develop this part of the project in different stages or increments.</w:t>
+      </w:r>
+      <w:r>
+        <w:rPr>
+          <w:sz w:val="20"/>
+          <w:szCs w:val="20"/>
+        </w:rPr>
+        <w:t xml:space="preserve"> The stages are r</w:t>
+      </w:r>
+      <w:r>
+        <w:rPr>
+          <w:sz w:val="20"/>
+          <w:szCs w:val="20"/>
+        </w:rPr>
+        <w:t>e</w:t>
+      </w:r>
+      <w:r>
+        <w:rPr>
+          <w:sz w:val="20"/>
+          <w:szCs w:val="20"/>
+        </w:rPr>
+        <w:t>quirements, design, i</w:t>
+      </w:r>
+      <w:r>
+        <w:rPr>
+          <w:sz w:val="20"/>
+          <w:szCs w:val="20"/>
+        </w:rPr>
+        <w:t xml:space="preserve">mplementation/code, Test Plan Document, User manual/documentation, and Version 0.0 which will be discussed in more detail in the next section. Each stage of the project can be done separately but they could be modified if there is feedback from another stage that requires modifications. For instance, if we find out that there is another component that should be added to include a new feature in the project, we could do so by going back to our requirements document. Since requirements can change throughout this semester, this model is ideal especially because not all requirements are known. At the end of the first part of the project we will have a version 0.0 from which we will start creating new prototypes that will undergo heavy testing.   </w:t>
       </w:r>
     </w:p>
     <w:p>
@@ -1547,8 +1679,8 @@
         <w:ind w:left="-440"/>
         <w:contextualSpacing w:val="0"/>
       </w:pPr>
-      <w:bookmarkStart w:id="9" w:name="_3v659j5p1a9y" w:colFirst="0" w:colLast="0"/>
-      <w:bookmarkEnd w:id="9"/>
+      <w:bookmarkStart w:id="8" w:name="_3v659j5p1a9y" w:colFirst="0" w:colLast="0"/>
+      <w:bookmarkEnd w:id="8"/>
       <w:r>
         <w:t>2.2 Process Activities</w:t>
       </w:r>
@@ -1602,6 +1734,14 @@
       </w:r>
       <w:r>
         <w:rPr>
+          <w:b/>
+          <w:sz w:val="20"/>
+          <w:szCs w:val="20"/>
+        </w:rPr>
+        <w:t xml:space="preserve"> </w:t>
+      </w:r>
+      <w:r>
+        <w:rPr>
           <w:sz w:val="20"/>
           <w:szCs w:val="20"/>
         </w:rPr>
@@ -1667,15 +1807,7 @@
           <w:sz w:val="20"/>
           <w:szCs w:val="20"/>
         </w:rPr>
-        <w:t xml:space="preserve">The completion of this document will mark every essential component of this software that needs to be implemented. This document coupled with the SRS will </w:t>
-      </w:r>
-      <w:r>
-        <w:rPr>
-          <w:sz w:val="20"/>
-          <w:szCs w:val="20"/>
-        </w:rPr>
-        <w:lastRenderedPageBreak/>
-        <w:t xml:space="preserve">and our prototypes will showcase which features have been implemented in the working version of the software.  </w:t>
+        <w:t xml:space="preserve">The completion of this document will mark every essential component of this software that needs to be implemented. This document coupled with the SRS will and our prototypes will showcase which features have been implemented in the working version of the software.  </w:t>
       </w:r>
     </w:p>
     <w:p>
@@ -1761,7 +1893,28 @@
           <w:sz w:val="20"/>
           <w:szCs w:val="20"/>
         </w:rPr>
-        <w:t xml:space="preserve">  Software architecture needs to be very detail to avoid programming issues. Interfaces of different parts of the project will need to be stated clearly in great detail to avoid potential bug and ensure the parallelity of the project development.</w:t>
+        <w:t xml:space="preserve">  Software architecture needs to be very detail to avoid programming issues. Interfaces of different parts of the project will need to be stated clearly in great detail to avoid potentia</w:t>
+      </w:r>
+      <w:r>
+        <w:rPr>
+          <w:sz w:val="20"/>
+          <w:szCs w:val="20"/>
+        </w:rPr>
+        <w:t>l bug and ensure the parallel</w:t>
+      </w:r>
+      <w:r>
+        <w:rPr>
+          <w:sz w:val="20"/>
+          <w:szCs w:val="20"/>
+        </w:rPr>
+        <w:t xml:space="preserve"> </w:t>
+      </w:r>
+      <w:r>
+        <w:rPr>
+          <w:sz w:val="20"/>
+          <w:szCs w:val="20"/>
+        </w:rPr>
+        <w:t>of the project development.</w:t>
       </w:r>
     </w:p>
     <w:p>
@@ -1879,7 +2032,35 @@
           <w:sz w:val="20"/>
           <w:szCs w:val="20"/>
         </w:rPr>
-        <w:t xml:space="preserve"> Code should match the already designed software architecture which can be modified if needed. Code should be check for at least two different team members. Documentation of the Code will be written simultaneously which include documentation of the code as well as new ideas that could be implemented in the next version.</w:t>
+        <w:t xml:space="preserve"> Code should match the already designed software architecture which can be modified if needed. Code should be check</w:t>
+      </w:r>
+      <w:r>
+        <w:rPr>
+          <w:sz w:val="20"/>
+          <w:szCs w:val="20"/>
+        </w:rPr>
+        <w:t>ed by</w:t>
+      </w:r>
+      <w:r>
+        <w:rPr>
+          <w:sz w:val="20"/>
+          <w:szCs w:val="20"/>
+        </w:rPr>
+        <w:t xml:space="preserve"> at least two different team</w:t>
+      </w:r>
+      <w:r>
+        <w:rPr>
+          <w:sz w:val="20"/>
+          <w:szCs w:val="20"/>
+        </w:rPr>
+        <w:t xml:space="preserve"> members. Documentation of the c</w:t>
+      </w:r>
+      <w:r>
+        <w:rPr>
+          <w:sz w:val="20"/>
+          <w:szCs w:val="20"/>
+        </w:rPr>
+        <w:t>ode will be written simultaneously which include documentation of the code as well as new ideas that could be implemented in the next version.</w:t>
       </w:r>
     </w:p>
     <w:p>
@@ -1990,6 +2171,7 @@
           <w:sz w:val="20"/>
           <w:szCs w:val="20"/>
         </w:rPr>
+        <w:lastRenderedPageBreak/>
         <w:t>Input criteria:</w:t>
       </w:r>
       <w:r>
@@ -1997,7 +2179,21 @@
           <w:sz w:val="20"/>
           <w:szCs w:val="20"/>
         </w:rPr>
-        <w:t xml:space="preserve">  Test should check all possible scenarios to check proper behavior. The test should be a well documented code.</w:t>
+        <w:t xml:space="preserve">  Test should check all possible scenarios to check proper behavior. Th</w:t>
+      </w:r>
+      <w:r>
+        <w:rPr>
+          <w:sz w:val="20"/>
+          <w:szCs w:val="20"/>
+        </w:rPr>
+        <w:t>e test should be a well-</w:t>
+      </w:r>
+      <w:r>
+        <w:rPr>
+          <w:sz w:val="20"/>
+          <w:szCs w:val="20"/>
+        </w:rPr>
+        <w:t>documented code.</w:t>
       </w:r>
     </w:p>
     <w:p>
@@ -2099,7 +2295,21 @@
           <w:sz w:val="20"/>
           <w:szCs w:val="20"/>
         </w:rPr>
-        <w:t xml:space="preserve">  Team will write an easy to follow guide that shows all the services available for users. These documentations should be readable to users with minimal technical informations. This task should not be focused heavily in the early stage of the project.</w:t>
+        <w:t xml:space="preserve">  Team will write an easy to follow guide that shows all the services available for users. These documentations should be readable to users wit</w:t>
+      </w:r>
+      <w:r>
+        <w:rPr>
+          <w:sz w:val="20"/>
+          <w:szCs w:val="20"/>
+        </w:rPr>
+        <w:t>h minimal technical information</w:t>
+      </w:r>
+      <w:r>
+        <w:rPr>
+          <w:sz w:val="20"/>
+          <w:szCs w:val="20"/>
+        </w:rPr>
+        <w:t>. This task should not be focused heavily in the early stage of the project.</w:t>
       </w:r>
     </w:p>
     <w:p>
@@ -2161,7 +2371,21 @@
           <w:sz w:val="20"/>
           <w:szCs w:val="20"/>
         </w:rPr>
-        <w:t xml:space="preserve"> Written document describing our service functionalities, pictures should be used for easy understanding. </w:t>
+        <w:t xml:space="preserve"> Written </w:t>
+      </w:r>
+      <w:r>
+        <w:rPr>
+          <w:sz w:val="20"/>
+          <w:szCs w:val="20"/>
+        </w:rPr>
+        <w:t xml:space="preserve">document describing our website </w:t>
+      </w:r>
+      <w:r>
+        <w:rPr>
+          <w:sz w:val="20"/>
+          <w:szCs w:val="20"/>
+        </w:rPr>
+        <w:t xml:space="preserve">functionalities, pictures should be used for easy understanding. </w:t>
       </w:r>
     </w:p>
     <w:p>
@@ -2217,7 +2441,21 @@
           <w:sz w:val="20"/>
           <w:szCs w:val="20"/>
         </w:rPr>
-        <w:t xml:space="preserve"> First prototype of our project. Basic software requirements should be met. User interfaces could be simple the focus should be building a solid framework for the software, debugging heavily on the Server, User, Driver three way communication.</w:t>
+        <w:t xml:space="preserve"> First prototype of our project. Basic software requirements should be met. User interfaces could be simple the focus should be building a solid framework for the software, debugging heavily on</w:t>
+      </w:r>
+      <w:r>
+        <w:rPr>
+          <w:sz w:val="20"/>
+          <w:szCs w:val="20"/>
+        </w:rPr>
+        <w:t xml:space="preserve"> the Server, User, Driver three </w:t>
+      </w:r>
+      <w:r>
+        <w:rPr>
+          <w:sz w:val="20"/>
+          <w:szCs w:val="20"/>
+        </w:rPr>
+        <w:t>way communication.</w:t>
       </w:r>
     </w:p>
     <w:p>
@@ -2241,7 +2479,6 @@
           <w:sz w:val="20"/>
           <w:szCs w:val="20"/>
         </w:rPr>
-        <w:lastRenderedPageBreak/>
         <w:t>Input criteria:</w:t>
       </w:r>
       <w:r>
@@ -2290,8 +2527,8 @@
         <w:ind w:left="-440"/>
         <w:contextualSpacing w:val="0"/>
       </w:pPr>
-      <w:bookmarkStart w:id="10" w:name="_q3y71ka4f9uu" w:colFirst="0" w:colLast="0"/>
-      <w:bookmarkEnd w:id="10"/>
+      <w:bookmarkStart w:id="9" w:name="_q3y71ka4f9uu" w:colFirst="0" w:colLast="0"/>
+      <w:bookmarkEnd w:id="9"/>
       <w:r>
         <w:t>3. Roles &amp;</w:t>
       </w:r>
@@ -2301,7 +2538,7 @@
           <w:sz w:val="14"/>
           <w:szCs w:val="14"/>
         </w:rPr>
-        <w:t xml:space="preserve">  </w:t>
+        <w:t xml:space="preserve"> </w:t>
       </w:r>
       <w:r>
         <w:t>Management Structure</w:t>
@@ -2327,8 +2564,8 @@
         <w:ind w:left="-440"/>
         <w:contextualSpacing w:val="0"/>
       </w:pPr>
-      <w:bookmarkStart w:id="11" w:name="_paavzaeo5w7w" w:colFirst="0" w:colLast="0"/>
-      <w:bookmarkEnd w:id="11"/>
+      <w:bookmarkStart w:id="10" w:name="_paavzaeo5w7w" w:colFirst="0" w:colLast="0"/>
+      <w:bookmarkEnd w:id="10"/>
       <w:r>
         <w:t>3.1 Team member names</w:t>
       </w:r>
@@ -2436,8 +2673,8 @@
         <w:ind w:left="-440"/>
         <w:contextualSpacing w:val="0"/>
       </w:pPr>
-      <w:bookmarkStart w:id="12" w:name="_hrmgitonkg0t" w:colFirst="0" w:colLast="0"/>
-      <w:bookmarkEnd w:id="12"/>
+      <w:bookmarkStart w:id="11" w:name="_hrmgitonkg0t" w:colFirst="0" w:colLast="0"/>
+      <w:bookmarkEnd w:id="11"/>
       <w:r>
         <w:t>3.2 Team Organization</w:t>
       </w:r>
@@ -2733,9 +2970,10 @@
         <w:ind w:left="-440"/>
         <w:contextualSpacing w:val="0"/>
       </w:pPr>
-      <w:bookmarkStart w:id="13" w:name="_vt4xnz5qcnhs" w:colFirst="0" w:colLast="0"/>
-      <w:bookmarkEnd w:id="13"/>
-      <w:r>
+      <w:bookmarkStart w:id="12" w:name="_vt4xnz5qcnhs" w:colFirst="0" w:colLast="0"/>
+      <w:bookmarkEnd w:id="12"/>
+      <w:r>
+        <w:lastRenderedPageBreak/>
         <w:t>3.3 Task List with respect to roles</w:t>
       </w:r>
     </w:p>
@@ -2748,13 +2986,23 @@
           <w:sz w:val="20"/>
           <w:szCs w:val="20"/>
         </w:rPr>
-        <w:t>The planning phase of the project should be worked on by all members to maximize creativity and productivity. The person who is  responsible for a certain task has the authority when it comes to decision making and evaluating all feedbacks and comment from other members. The decision can only be vetoed If and only if all three other team members disapprove the idea. The person responsible should listen to the team. The person also has the responsibility to ensure the progress of the task.</w:t>
-      </w:r>
-    </w:p>
-    <w:p/>
-    <w:p/>
-    <w:p/>
-    <w:p/>
+        <w:t>The planning phase of the project should be worked on by all members to maximize creativity and productivity.</w:t>
+      </w:r>
+      <w:r>
+        <w:rPr>
+          <w:sz w:val="20"/>
+          <w:szCs w:val="20"/>
+        </w:rPr>
+        <w:t xml:space="preserve"> The person who is </w:t>
+      </w:r>
+      <w:r>
+        <w:rPr>
+          <w:sz w:val="20"/>
+          <w:szCs w:val="20"/>
+        </w:rPr>
+        <w:t>responsible for a certain task has the authority when it comes to decision making and evaluating all feedbacks and comment from other members. The decision can only be vetoed If and only if all three other team members disapprove the idea. The person responsible should listen to the team. The person also has the responsibility to ensure the progress of the task.</w:t>
+      </w:r>
+    </w:p>
     <w:p/>
     <w:p/>
     <w:tbl>
@@ -2803,7 +3051,6 @@
                 <w:sz w:val="20"/>
                 <w:szCs w:val="20"/>
               </w:rPr>
-              <w:lastRenderedPageBreak/>
               <w:t>#</w:t>
             </w:r>
           </w:p>
@@ -3362,6 +3609,11 @@
             <w:pPr>
               <w:widowControl w:val="0"/>
               <w:spacing w:line="240" w:lineRule="auto"/>
+              <w:rPr>
+                <w:b/>
+                <w:sz w:val="20"/>
+                <w:szCs w:val="20"/>
+              </w:rPr>
             </w:pPr>
             <w:r>
               <w:rPr>
@@ -3387,14 +3639,27 @@
             <w:pPr>
               <w:widowControl w:val="0"/>
               <w:spacing w:line="240" w:lineRule="auto"/>
-            </w:pPr>
-            <w:r>
-              <w:rPr>
-                <w:b/>
-                <w:sz w:val="20"/>
-                <w:szCs w:val="20"/>
-              </w:rPr>
-              <w:t>List: Communication with server and interface</w:t>
+              <w:rPr>
+                <w:b/>
+                <w:sz w:val="20"/>
+                <w:szCs w:val="20"/>
+              </w:rPr>
+            </w:pPr>
+            <w:r>
+              <w:rPr>
+                <w:b/>
+                <w:sz w:val="20"/>
+                <w:szCs w:val="20"/>
+              </w:rPr>
+              <w:t>Input shopping list</w:t>
+            </w:r>
+            <w:r>
+              <w:rPr>
+                <w:b/>
+                <w:sz w:val="20"/>
+                <w:szCs w:val="20"/>
+              </w:rPr>
+              <w:t xml:space="preserve"> (improved)</w:t>
             </w:r>
           </w:p>
         </w:tc>
@@ -3412,20 +3677,11 @@
             <w:pPr>
               <w:widowControl w:val="0"/>
               <w:spacing w:line="240" w:lineRule="auto"/>
-            </w:pPr>
-            <w:r>
-              <w:rPr>
-                <w:b/>
-                <w:sz w:val="20"/>
-                <w:szCs w:val="20"/>
-              </w:rPr>
-              <w:t>Bao Vo</w:t>
-            </w:r>
-          </w:p>
-          <w:p>
-            <w:pPr>
-              <w:widowControl w:val="0"/>
-              <w:spacing w:line="240" w:lineRule="auto"/>
+              <w:rPr>
+                <w:b/>
+                <w:sz w:val="20"/>
+                <w:szCs w:val="20"/>
+              </w:rPr>
             </w:pPr>
             <w:r>
               <w:rPr>
@@ -3451,14 +3707,19 @@
             <w:pPr>
               <w:widowControl w:val="0"/>
               <w:spacing w:line="240" w:lineRule="auto"/>
-            </w:pPr>
-            <w:r>
-              <w:rPr>
-                <w:b/>
-                <w:sz w:val="20"/>
-                <w:szCs w:val="20"/>
-              </w:rPr>
-              <w:t>9 mh/w</w:t>
+              <w:rPr>
+                <w:b/>
+                <w:sz w:val="20"/>
+                <w:szCs w:val="20"/>
+              </w:rPr>
+            </w:pPr>
+            <w:r>
+              <w:rPr>
+                <w:b/>
+                <w:sz w:val="20"/>
+                <w:szCs w:val="20"/>
+              </w:rPr>
+              <w:t>8 mh/w</w:t>
             </w:r>
           </w:p>
         </w:tc>
@@ -3476,14 +3737,19 @@
             <w:pPr>
               <w:widowControl w:val="0"/>
               <w:spacing w:line="240" w:lineRule="auto"/>
-            </w:pPr>
-            <w:r>
-              <w:rPr>
-                <w:b/>
-                <w:sz w:val="20"/>
-                <w:szCs w:val="20"/>
-              </w:rPr>
-              <w:t>10/8/2016</w:t>
+              <w:rPr>
+                <w:b/>
+                <w:sz w:val="20"/>
+                <w:szCs w:val="20"/>
+              </w:rPr>
+            </w:pPr>
+            <w:r>
+              <w:rPr>
+                <w:b/>
+                <w:sz w:val="20"/>
+                <w:szCs w:val="20"/>
+              </w:rPr>
+              <w:t>12/1/2016</w:t>
             </w:r>
           </w:p>
         </w:tc>
@@ -3501,14 +3767,19 @@
             <w:pPr>
               <w:widowControl w:val="0"/>
               <w:spacing w:line="240" w:lineRule="auto"/>
-            </w:pPr>
-            <w:r>
-              <w:rPr>
-                <w:b/>
-                <w:sz w:val="20"/>
-                <w:szCs w:val="20"/>
-              </w:rPr>
-              <w:t>10/15/2016</w:t>
+              <w:rPr>
+                <w:b/>
+                <w:sz w:val="20"/>
+                <w:szCs w:val="20"/>
+              </w:rPr>
+            </w:pPr>
+            <w:r>
+              <w:rPr>
+                <w:b/>
+                <w:sz w:val="20"/>
+                <w:szCs w:val="20"/>
+              </w:rPr>
+              <w:t>12/2/2016</w:t>
             </w:r>
           </w:p>
         </w:tc>
@@ -3528,6 +3799,11 @@
             <w:pPr>
               <w:widowControl w:val="0"/>
               <w:spacing w:line="240" w:lineRule="auto"/>
+              <w:rPr>
+                <w:b/>
+                <w:sz w:val="20"/>
+                <w:szCs w:val="20"/>
+              </w:rPr>
             </w:pPr>
             <w:r>
               <w:rPr>
@@ -3553,14 +3829,19 @@
             <w:pPr>
               <w:widowControl w:val="0"/>
               <w:spacing w:line="240" w:lineRule="auto"/>
-            </w:pPr>
-            <w:r>
-              <w:rPr>
-                <w:b/>
-                <w:sz w:val="20"/>
-                <w:szCs w:val="20"/>
-              </w:rPr>
-              <w:t>Location sharing, Map integration GUI Design: client site</w:t>
+              <w:rPr>
+                <w:b/>
+                <w:sz w:val="20"/>
+                <w:szCs w:val="20"/>
+              </w:rPr>
+            </w:pPr>
+            <w:r>
+              <w:rPr>
+                <w:b/>
+                <w:sz w:val="20"/>
+                <w:szCs w:val="20"/>
+              </w:rPr>
+              <w:t>Driver side fetch</w:t>
             </w:r>
           </w:p>
         </w:tc>
@@ -3578,28 +3859,19 @@
             <w:pPr>
               <w:widowControl w:val="0"/>
               <w:spacing w:line="240" w:lineRule="auto"/>
-            </w:pPr>
-            <w:r>
-              <w:rPr>
-                <w:b/>
-                <w:sz w:val="20"/>
-                <w:szCs w:val="20"/>
-              </w:rPr>
-              <w:t>Victor Arango</w:t>
-            </w:r>
-          </w:p>
-          <w:p>
-            <w:pPr>
-              <w:widowControl w:val="0"/>
-              <w:spacing w:line="240" w:lineRule="auto"/>
-            </w:pPr>
-            <w:r>
-              <w:rPr>
-                <w:b/>
-                <w:sz w:val="20"/>
-                <w:szCs w:val="20"/>
-              </w:rPr>
-              <w:t>Bao Vo</w:t>
+              <w:rPr>
+                <w:b/>
+                <w:sz w:val="20"/>
+                <w:szCs w:val="20"/>
+              </w:rPr>
+            </w:pPr>
+            <w:r>
+              <w:rPr>
+                <w:b/>
+                <w:sz w:val="20"/>
+                <w:szCs w:val="20"/>
+              </w:rPr>
+              <w:t>Hassaan Khan</w:t>
             </w:r>
           </w:p>
         </w:tc>
@@ -3617,14 +3889,19 @@
             <w:pPr>
               <w:widowControl w:val="0"/>
               <w:spacing w:line="240" w:lineRule="auto"/>
-            </w:pPr>
-            <w:r>
-              <w:rPr>
-                <w:b/>
-                <w:sz w:val="20"/>
-                <w:szCs w:val="20"/>
-              </w:rPr>
-              <w:t>15 mh/w</w:t>
+              <w:rPr>
+                <w:b/>
+                <w:sz w:val="20"/>
+                <w:szCs w:val="20"/>
+              </w:rPr>
+            </w:pPr>
+            <w:r>
+              <w:rPr>
+                <w:b/>
+                <w:sz w:val="20"/>
+                <w:szCs w:val="20"/>
+              </w:rPr>
+              <w:t>3 mh/w</w:t>
             </w:r>
           </w:p>
         </w:tc>
@@ -3642,14 +3919,19 @@
             <w:pPr>
               <w:widowControl w:val="0"/>
               <w:spacing w:line="240" w:lineRule="auto"/>
-            </w:pPr>
-            <w:r>
-              <w:rPr>
-                <w:b/>
-                <w:sz w:val="20"/>
-                <w:szCs w:val="20"/>
-              </w:rPr>
-              <w:t>10/16/2016</w:t>
+              <w:rPr>
+                <w:b/>
+                <w:sz w:val="20"/>
+                <w:szCs w:val="20"/>
+              </w:rPr>
+            </w:pPr>
+            <w:r>
+              <w:rPr>
+                <w:b/>
+                <w:sz w:val="20"/>
+                <w:szCs w:val="20"/>
+              </w:rPr>
+              <w:t>11/05/2016</w:t>
             </w:r>
           </w:p>
         </w:tc>
@@ -3667,14 +3949,19 @@
             <w:pPr>
               <w:widowControl w:val="0"/>
               <w:spacing w:line="240" w:lineRule="auto"/>
-            </w:pPr>
-            <w:r>
-              <w:rPr>
-                <w:b/>
-                <w:sz w:val="20"/>
-                <w:szCs w:val="20"/>
-              </w:rPr>
-              <w:t>10/21/2016</w:t>
+              <w:rPr>
+                <w:b/>
+                <w:sz w:val="20"/>
+                <w:szCs w:val="20"/>
+              </w:rPr>
+            </w:pPr>
+            <w:r>
+              <w:rPr>
+                <w:b/>
+                <w:sz w:val="20"/>
+                <w:szCs w:val="20"/>
+              </w:rPr>
+              <w:t>11/05/2016</w:t>
             </w:r>
           </w:p>
         </w:tc>
@@ -3694,6 +3981,11 @@
             <w:pPr>
               <w:widowControl w:val="0"/>
               <w:spacing w:line="240" w:lineRule="auto"/>
+              <w:rPr>
+                <w:b/>
+                <w:sz w:val="20"/>
+                <w:szCs w:val="20"/>
+              </w:rPr>
             </w:pPr>
             <w:r>
               <w:rPr>
@@ -3719,14 +4011,19 @@
             <w:pPr>
               <w:widowControl w:val="0"/>
               <w:spacing w:line="240" w:lineRule="auto"/>
-            </w:pPr>
-            <w:r>
-              <w:rPr>
-                <w:b/>
-                <w:sz w:val="20"/>
-                <w:szCs w:val="20"/>
-              </w:rPr>
-              <w:t>Web interface Html and CSS styling, JavaScript</w:t>
+              <w:rPr>
+                <w:b/>
+                <w:sz w:val="20"/>
+                <w:szCs w:val="20"/>
+              </w:rPr>
+            </w:pPr>
+            <w:r>
+              <w:rPr>
+                <w:b/>
+                <w:sz w:val="20"/>
+                <w:szCs w:val="20"/>
+              </w:rPr>
+              <w:t>Driver side confirm transaction</w:t>
             </w:r>
           </w:p>
         </w:tc>
@@ -3744,42 +4041,19 @@
             <w:pPr>
               <w:widowControl w:val="0"/>
               <w:spacing w:line="240" w:lineRule="auto"/>
-            </w:pPr>
-            <w:r>
-              <w:rPr>
-                <w:b/>
-                <w:sz w:val="20"/>
-                <w:szCs w:val="20"/>
-              </w:rPr>
-              <w:t>Hassaan Khan</w:t>
-            </w:r>
-          </w:p>
-          <w:p>
-            <w:pPr>
-              <w:widowControl w:val="0"/>
-              <w:spacing w:line="240" w:lineRule="auto"/>
-            </w:pPr>
-            <w:r>
-              <w:rPr>
-                <w:b/>
-                <w:sz w:val="20"/>
-                <w:szCs w:val="20"/>
-              </w:rPr>
-              <w:t>Haoxian Lin</w:t>
-            </w:r>
-          </w:p>
-          <w:p>
-            <w:pPr>
-              <w:widowControl w:val="0"/>
-              <w:spacing w:line="240" w:lineRule="auto"/>
-            </w:pPr>
-            <w:r>
-              <w:rPr>
-                <w:b/>
-                <w:sz w:val="20"/>
-                <w:szCs w:val="20"/>
-              </w:rPr>
-              <w:t>Bao Vo</w:t>
+              <w:rPr>
+                <w:b/>
+                <w:sz w:val="20"/>
+                <w:szCs w:val="20"/>
+              </w:rPr>
+            </w:pPr>
+            <w:r>
+              <w:rPr>
+                <w:b/>
+                <w:sz w:val="20"/>
+                <w:szCs w:val="20"/>
+              </w:rPr>
+              <w:t>Victor Arango</w:t>
             </w:r>
           </w:p>
         </w:tc>
@@ -3797,14 +4071,19 @@
             <w:pPr>
               <w:widowControl w:val="0"/>
               <w:spacing w:line="240" w:lineRule="auto"/>
-            </w:pPr>
-            <w:r>
-              <w:rPr>
-                <w:b/>
-                <w:sz w:val="20"/>
-                <w:szCs w:val="20"/>
-              </w:rPr>
-              <w:t>23mh/w</w:t>
+              <w:rPr>
+                <w:b/>
+                <w:sz w:val="20"/>
+                <w:szCs w:val="20"/>
+              </w:rPr>
+            </w:pPr>
+            <w:r>
+              <w:rPr>
+                <w:b/>
+                <w:sz w:val="20"/>
+                <w:szCs w:val="20"/>
+              </w:rPr>
+              <w:t>4 mh/w</w:t>
             </w:r>
           </w:p>
         </w:tc>
@@ -3822,14 +4101,19 @@
             <w:pPr>
               <w:widowControl w:val="0"/>
               <w:spacing w:line="240" w:lineRule="auto"/>
-            </w:pPr>
-            <w:r>
-              <w:rPr>
-                <w:b/>
-                <w:sz w:val="20"/>
-                <w:szCs w:val="20"/>
-              </w:rPr>
-              <w:t>10/22/2016</w:t>
+              <w:rPr>
+                <w:b/>
+                <w:sz w:val="20"/>
+                <w:szCs w:val="20"/>
+              </w:rPr>
+            </w:pPr>
+            <w:r>
+              <w:rPr>
+                <w:b/>
+                <w:sz w:val="20"/>
+                <w:szCs w:val="20"/>
+              </w:rPr>
+              <w:t>12/8/2016</w:t>
             </w:r>
           </w:p>
         </w:tc>
@@ -3847,14 +4131,19 @@
             <w:pPr>
               <w:widowControl w:val="0"/>
               <w:spacing w:line="240" w:lineRule="auto"/>
-            </w:pPr>
-            <w:r>
-              <w:rPr>
-                <w:b/>
-                <w:sz w:val="20"/>
-                <w:szCs w:val="20"/>
-              </w:rPr>
-              <w:t>10/30/2016</w:t>
+              <w:rPr>
+                <w:b/>
+                <w:sz w:val="20"/>
+                <w:szCs w:val="20"/>
+              </w:rPr>
+            </w:pPr>
+            <w:r>
+              <w:rPr>
+                <w:b/>
+                <w:sz w:val="20"/>
+                <w:szCs w:val="20"/>
+              </w:rPr>
+              <w:t>12/9/2016</w:t>
             </w:r>
           </w:p>
         </w:tc>
@@ -3874,6 +4163,11 @@
             <w:pPr>
               <w:widowControl w:val="0"/>
               <w:spacing w:line="240" w:lineRule="auto"/>
+              <w:rPr>
+                <w:b/>
+                <w:sz w:val="20"/>
+                <w:szCs w:val="20"/>
+              </w:rPr>
             </w:pPr>
             <w:r>
               <w:rPr>
@@ -3899,28 +4193,19 @@
             <w:pPr>
               <w:widowControl w:val="0"/>
               <w:spacing w:line="240" w:lineRule="auto"/>
-            </w:pPr>
-            <w:r>
-              <w:rPr>
-                <w:b/>
-                <w:sz w:val="20"/>
-                <w:szCs w:val="20"/>
-              </w:rPr>
-              <w:t>Message System</w:t>
-            </w:r>
-          </w:p>
-          <w:p>
-            <w:pPr>
-              <w:widowControl w:val="0"/>
-              <w:spacing w:line="240" w:lineRule="auto"/>
-            </w:pPr>
-            <w:r>
-              <w:rPr>
-                <w:b/>
-                <w:sz w:val="20"/>
-                <w:szCs w:val="20"/>
-              </w:rPr>
-              <w:t>(Text session)</w:t>
+              <w:rPr>
+                <w:b/>
+                <w:sz w:val="20"/>
+                <w:szCs w:val="20"/>
+              </w:rPr>
+            </w:pPr>
+            <w:r>
+              <w:rPr>
+                <w:b/>
+                <w:sz w:val="20"/>
+                <w:szCs w:val="20"/>
+              </w:rPr>
+              <w:t>Driver side status changes</w:t>
             </w:r>
           </w:p>
         </w:tc>
@@ -3938,20 +4223,11 @@
             <w:pPr>
               <w:widowControl w:val="0"/>
               <w:spacing w:line="240" w:lineRule="auto"/>
-            </w:pPr>
-            <w:r>
-              <w:rPr>
-                <w:b/>
-                <w:sz w:val="20"/>
-                <w:szCs w:val="20"/>
-              </w:rPr>
-              <w:t>Haoxian Lin</w:t>
-            </w:r>
-          </w:p>
-          <w:p>
-            <w:pPr>
-              <w:widowControl w:val="0"/>
-              <w:spacing w:line="240" w:lineRule="auto"/>
+              <w:rPr>
+                <w:b/>
+                <w:sz w:val="20"/>
+                <w:szCs w:val="20"/>
+              </w:rPr>
             </w:pPr>
             <w:r>
               <w:rPr>
@@ -3962,20 +4238,6 @@
               <w:t>Hassaan Khan</w:t>
             </w:r>
           </w:p>
-          <w:p>
-            <w:pPr>
-              <w:widowControl w:val="0"/>
-              <w:spacing w:line="240" w:lineRule="auto"/>
-            </w:pPr>
-            <w:r>
-              <w:rPr>
-                <w:b/>
-                <w:sz w:val="20"/>
-                <w:szCs w:val="20"/>
-              </w:rPr>
-              <w:t>Bao Vo</w:t>
-            </w:r>
-          </w:p>
         </w:tc>
         <w:tc>
           <w:tcPr>
@@ -3991,14 +4253,19 @@
             <w:pPr>
               <w:widowControl w:val="0"/>
               <w:spacing w:line="240" w:lineRule="auto"/>
-            </w:pPr>
-            <w:r>
-              <w:rPr>
-                <w:b/>
-                <w:sz w:val="20"/>
-                <w:szCs w:val="20"/>
-              </w:rPr>
-              <w:t>15 mh/w</w:t>
+              <w:rPr>
+                <w:b/>
+                <w:sz w:val="20"/>
+                <w:szCs w:val="20"/>
+              </w:rPr>
+            </w:pPr>
+            <w:r>
+              <w:rPr>
+                <w:b/>
+                <w:sz w:val="20"/>
+                <w:szCs w:val="20"/>
+              </w:rPr>
+              <w:t>3 mh/w</w:t>
             </w:r>
           </w:p>
         </w:tc>
@@ -4016,14 +4283,19 @@
             <w:pPr>
               <w:widowControl w:val="0"/>
               <w:spacing w:line="240" w:lineRule="auto"/>
-            </w:pPr>
-            <w:r>
-              <w:rPr>
-                <w:b/>
-                <w:sz w:val="20"/>
-                <w:szCs w:val="20"/>
-              </w:rPr>
-              <w:t>10/31/2016</w:t>
+              <w:rPr>
+                <w:b/>
+                <w:sz w:val="20"/>
+                <w:szCs w:val="20"/>
+              </w:rPr>
+            </w:pPr>
+            <w:r>
+              <w:rPr>
+                <w:b/>
+                <w:sz w:val="20"/>
+                <w:szCs w:val="20"/>
+              </w:rPr>
+              <w:t>12/9/2016</w:t>
             </w:r>
           </w:p>
         </w:tc>
@@ -4041,14 +4313,19 @@
             <w:pPr>
               <w:widowControl w:val="0"/>
               <w:spacing w:line="240" w:lineRule="auto"/>
-            </w:pPr>
-            <w:r>
-              <w:rPr>
-                <w:b/>
-                <w:sz w:val="20"/>
-                <w:szCs w:val="20"/>
-              </w:rPr>
-              <w:t>11/7/2016</w:t>
+              <w:rPr>
+                <w:b/>
+                <w:sz w:val="20"/>
+                <w:szCs w:val="20"/>
+              </w:rPr>
+            </w:pPr>
+            <w:r>
+              <w:rPr>
+                <w:b/>
+                <w:sz w:val="20"/>
+                <w:szCs w:val="20"/>
+              </w:rPr>
+              <w:t>12/9/2016</w:t>
             </w:r>
           </w:p>
         </w:tc>
@@ -4068,6 +4345,11 @@
             <w:pPr>
               <w:widowControl w:val="0"/>
               <w:spacing w:line="240" w:lineRule="auto"/>
+              <w:rPr>
+                <w:b/>
+                <w:sz w:val="20"/>
+                <w:szCs w:val="20"/>
+              </w:rPr>
             </w:pPr>
             <w:r>
               <w:rPr>
@@ -4093,14 +4375,19 @@
             <w:pPr>
               <w:widowControl w:val="0"/>
               <w:spacing w:line="240" w:lineRule="auto"/>
-            </w:pPr>
-            <w:r>
-              <w:rPr>
-                <w:b/>
-                <w:sz w:val="20"/>
-                <w:szCs w:val="20"/>
-              </w:rPr>
-              <w:t>Searching algorithm and automatic tree generation</w:t>
+              <w:rPr>
+                <w:b/>
+                <w:sz w:val="20"/>
+                <w:szCs w:val="20"/>
+              </w:rPr>
+            </w:pPr>
+            <w:r>
+              <w:rPr>
+                <w:b/>
+                <w:sz w:val="20"/>
+                <w:szCs w:val="20"/>
+              </w:rPr>
+              <w:t>Updating credentials</w:t>
             </w:r>
           </w:p>
         </w:tc>
@@ -4118,20 +4405,11 @@
             <w:pPr>
               <w:widowControl w:val="0"/>
               <w:spacing w:line="240" w:lineRule="auto"/>
-            </w:pPr>
-            <w:r>
-              <w:rPr>
-                <w:b/>
-                <w:sz w:val="20"/>
-                <w:szCs w:val="20"/>
-              </w:rPr>
-              <w:t>Hassaan Khan</w:t>
-            </w:r>
-          </w:p>
-          <w:p>
-            <w:pPr>
-              <w:widowControl w:val="0"/>
-              <w:spacing w:line="240" w:lineRule="auto"/>
+              <w:rPr>
+                <w:b/>
+                <w:sz w:val="20"/>
+                <w:szCs w:val="20"/>
+              </w:rPr>
             </w:pPr>
             <w:r>
               <w:rPr>
@@ -4157,14 +4435,19 @@
             <w:pPr>
               <w:widowControl w:val="0"/>
               <w:spacing w:line="240" w:lineRule="auto"/>
-            </w:pPr>
-            <w:r>
-              <w:rPr>
-                <w:b/>
-                <w:sz w:val="20"/>
-                <w:szCs w:val="20"/>
-              </w:rPr>
-              <w:t>25 mh/w</w:t>
+              <w:rPr>
+                <w:b/>
+                <w:sz w:val="20"/>
+                <w:szCs w:val="20"/>
+              </w:rPr>
+            </w:pPr>
+            <w:r>
+              <w:rPr>
+                <w:b/>
+                <w:sz w:val="20"/>
+                <w:szCs w:val="20"/>
+              </w:rPr>
+              <w:t>7 mh/w</w:t>
             </w:r>
           </w:p>
         </w:tc>
@@ -4182,14 +4465,19 @@
             <w:pPr>
               <w:widowControl w:val="0"/>
               <w:spacing w:line="240" w:lineRule="auto"/>
-            </w:pPr>
-            <w:r>
-              <w:rPr>
-                <w:b/>
-                <w:sz w:val="20"/>
-                <w:szCs w:val="20"/>
-              </w:rPr>
-              <w:t>11/8/2016</w:t>
+              <w:rPr>
+                <w:b/>
+                <w:sz w:val="20"/>
+                <w:szCs w:val="20"/>
+              </w:rPr>
+            </w:pPr>
+            <w:r>
+              <w:rPr>
+                <w:b/>
+                <w:sz w:val="20"/>
+                <w:szCs w:val="20"/>
+              </w:rPr>
+              <w:t>12/1/2016</w:t>
             </w:r>
           </w:p>
         </w:tc>
@@ -4207,14 +4495,19 @@
             <w:pPr>
               <w:widowControl w:val="0"/>
               <w:spacing w:line="240" w:lineRule="auto"/>
-            </w:pPr>
-            <w:r>
-              <w:rPr>
-                <w:b/>
-                <w:sz w:val="20"/>
-                <w:szCs w:val="20"/>
-              </w:rPr>
-              <w:t>11/11/2016</w:t>
+              <w:rPr>
+                <w:b/>
+                <w:sz w:val="20"/>
+                <w:szCs w:val="20"/>
+              </w:rPr>
+            </w:pPr>
+            <w:r>
+              <w:rPr>
+                <w:b/>
+                <w:sz w:val="20"/>
+                <w:szCs w:val="20"/>
+              </w:rPr>
+              <w:t>12/2/2016</w:t>
             </w:r>
           </w:p>
         </w:tc>
@@ -4266,7 +4559,7 @@
                 <w:sz w:val="20"/>
                 <w:szCs w:val="20"/>
               </w:rPr>
-              <w:t>System safety and reliability (Backing up database)</w:t>
+              <w:t>List: Communication with server and interface</w:t>
             </w:r>
           </w:p>
         </w:tc>
@@ -4291,7 +4584,21 @@
                 <w:sz w:val="20"/>
                 <w:szCs w:val="20"/>
               </w:rPr>
-              <w:t>Haoxian Lin</w:t>
+              <w:t>Bao Vo</w:t>
+            </w:r>
+          </w:p>
+          <w:p>
+            <w:pPr>
+              <w:widowControl w:val="0"/>
+              <w:spacing w:line="240" w:lineRule="auto"/>
+            </w:pPr>
+            <w:r>
+              <w:rPr>
+                <w:b/>
+                <w:sz w:val="20"/>
+                <w:szCs w:val="20"/>
+              </w:rPr>
+              <w:t>Hassaan Khan</w:t>
             </w:r>
           </w:p>
         </w:tc>
@@ -4316,7 +4623,7 @@
                 <w:sz w:val="20"/>
                 <w:szCs w:val="20"/>
               </w:rPr>
-              <w:t>5 mh/w</w:t>
+              <w:t>9 mh/w</w:t>
             </w:r>
           </w:p>
         </w:tc>
@@ -4341,7 +4648,7 @@
                 <w:sz w:val="20"/>
                 <w:szCs w:val="20"/>
               </w:rPr>
-              <w:t>11/12/2016</w:t>
+              <w:t>10/8/2016</w:t>
             </w:r>
           </w:p>
         </w:tc>
@@ -4366,7 +4673,7 @@
                 <w:sz w:val="20"/>
                 <w:szCs w:val="20"/>
               </w:rPr>
-              <w:t>11/14/2016</w:t>
+              <w:t>10/15/2016</w:t>
             </w:r>
           </w:p>
         </w:tc>
@@ -4418,6 +4725,204 @@
                 <w:sz w:val="20"/>
                 <w:szCs w:val="20"/>
               </w:rPr>
+              <w:t>Web interface HTML</w:t>
+            </w:r>
+            <w:r>
+              <w:rPr>
+                <w:b/>
+                <w:sz w:val="20"/>
+                <w:szCs w:val="20"/>
+              </w:rPr>
+              <w:t xml:space="preserve"> and CSS styling, JavaScript</w:t>
+            </w:r>
+            <w:r>
+              <w:rPr>
+                <w:b/>
+                <w:sz w:val="20"/>
+                <w:szCs w:val="20"/>
+              </w:rPr>
+              <w:t>-Integration</w:t>
+            </w:r>
+          </w:p>
+        </w:tc>
+        <w:tc>
+          <w:tcPr>
+            <w:tcW w:w="1860" w:type="dxa"/>
+            <w:tcMar>
+              <w:top w:w="100" w:type="dxa"/>
+              <w:left w:w="100" w:type="dxa"/>
+              <w:bottom w:w="100" w:type="dxa"/>
+              <w:right w:w="100" w:type="dxa"/>
+            </w:tcMar>
+          </w:tcPr>
+          <w:p>
+            <w:pPr>
+              <w:widowControl w:val="0"/>
+              <w:spacing w:line="240" w:lineRule="auto"/>
+            </w:pPr>
+            <w:r>
+              <w:rPr>
+                <w:b/>
+                <w:sz w:val="20"/>
+                <w:szCs w:val="20"/>
+              </w:rPr>
+              <w:t>Hassaan Khan</w:t>
+            </w:r>
+          </w:p>
+          <w:p>
+            <w:pPr>
+              <w:widowControl w:val="0"/>
+              <w:spacing w:line="240" w:lineRule="auto"/>
+            </w:pPr>
+            <w:r>
+              <w:rPr>
+                <w:b/>
+                <w:sz w:val="20"/>
+                <w:szCs w:val="20"/>
+              </w:rPr>
+              <w:t>Bao Vo</w:t>
+            </w:r>
+          </w:p>
+        </w:tc>
+        <w:tc>
+          <w:tcPr>
+            <w:tcW w:w="1350" w:type="dxa"/>
+            <w:tcMar>
+              <w:top w:w="100" w:type="dxa"/>
+              <w:left w:w="100" w:type="dxa"/>
+              <w:bottom w:w="100" w:type="dxa"/>
+              <w:right w:w="100" w:type="dxa"/>
+            </w:tcMar>
+          </w:tcPr>
+          <w:p>
+            <w:pPr>
+              <w:widowControl w:val="0"/>
+              <w:spacing w:line="240" w:lineRule="auto"/>
+            </w:pPr>
+            <w:r>
+              <w:rPr>
+                <w:b/>
+                <w:sz w:val="20"/>
+                <w:szCs w:val="20"/>
+              </w:rPr>
+              <w:t>23mh/w</w:t>
+            </w:r>
+          </w:p>
+        </w:tc>
+        <w:tc>
+          <w:tcPr>
+            <w:tcW w:w="1725" w:type="dxa"/>
+            <w:tcMar>
+              <w:top w:w="100" w:type="dxa"/>
+              <w:left w:w="100" w:type="dxa"/>
+              <w:bottom w:w="100" w:type="dxa"/>
+              <w:right w:w="100" w:type="dxa"/>
+            </w:tcMar>
+          </w:tcPr>
+          <w:p>
+            <w:pPr>
+              <w:widowControl w:val="0"/>
+              <w:spacing w:line="240" w:lineRule="auto"/>
+            </w:pPr>
+            <w:r>
+              <w:rPr>
+                <w:b/>
+                <w:sz w:val="20"/>
+                <w:szCs w:val="20"/>
+              </w:rPr>
+              <w:t>12/8</w:t>
+            </w:r>
+            <w:r>
+              <w:rPr>
+                <w:b/>
+                <w:sz w:val="20"/>
+                <w:szCs w:val="20"/>
+              </w:rPr>
+              <w:t>/2016</w:t>
+            </w:r>
+          </w:p>
+        </w:tc>
+        <w:tc>
+          <w:tcPr>
+            <w:tcW w:w="1650" w:type="dxa"/>
+            <w:tcMar>
+              <w:top w:w="100" w:type="dxa"/>
+              <w:left w:w="100" w:type="dxa"/>
+              <w:bottom w:w="100" w:type="dxa"/>
+              <w:right w:w="100" w:type="dxa"/>
+            </w:tcMar>
+          </w:tcPr>
+          <w:p>
+            <w:pPr>
+              <w:widowControl w:val="0"/>
+              <w:spacing w:line="240" w:lineRule="auto"/>
+            </w:pPr>
+            <w:r>
+              <w:rPr>
+                <w:b/>
+                <w:sz w:val="20"/>
+                <w:szCs w:val="20"/>
+              </w:rPr>
+              <w:t>12/10</w:t>
+            </w:r>
+            <w:r>
+              <w:rPr>
+                <w:b/>
+                <w:sz w:val="20"/>
+                <w:szCs w:val="20"/>
+              </w:rPr>
+              <w:t>/2016</w:t>
+            </w:r>
+          </w:p>
+        </w:tc>
+      </w:tr>
+      <w:tr>
+        <w:tc>
+          <w:tcPr>
+            <w:tcW w:w="525" w:type="dxa"/>
+            <w:tcMar>
+              <w:top w:w="100" w:type="dxa"/>
+              <w:left w:w="100" w:type="dxa"/>
+              <w:bottom w:w="100" w:type="dxa"/>
+              <w:right w:w="100" w:type="dxa"/>
+            </w:tcMar>
+          </w:tcPr>
+          <w:p>
+            <w:pPr>
+              <w:widowControl w:val="0"/>
+              <w:spacing w:line="240" w:lineRule="auto"/>
+            </w:pPr>
+            <w:r>
+              <w:rPr>
+                <w:b/>
+                <w:sz w:val="20"/>
+                <w:szCs w:val="20"/>
+              </w:rPr>
+              <w:t>10</w:t>
+            </w:r>
+          </w:p>
+        </w:tc>
+        <w:tc>
+          <w:tcPr>
+            <w:tcW w:w="2340" w:type="dxa"/>
+            <w:tcMar>
+              <w:top w:w="100" w:type="dxa"/>
+              <w:left w:w="100" w:type="dxa"/>
+              <w:bottom w:w="100" w:type="dxa"/>
+              <w:right w:w="100" w:type="dxa"/>
+            </w:tcMar>
+          </w:tcPr>
+          <w:p>
+            <w:pPr>
+              <w:widowControl w:val="0"/>
+              <w:spacing w:line="240" w:lineRule="auto"/>
+            </w:pPr>
+            <w:r>
+              <w:rPr>
+                <w:b/>
+                <w:sz w:val="20"/>
+                <w:szCs w:val="20"/>
+              </w:rPr>
               <w:t xml:space="preserve">Testing </w:t>
             </w:r>
           </w:p>
@@ -4535,7 +5040,15 @@
                 <w:sz w:val="20"/>
                 <w:szCs w:val="20"/>
               </w:rPr>
-              <w:t>11/15/2016</w:t>
+              <w:t>12/12</w:t>
+            </w:r>
+            <w:r>
+              <w:rPr>
+                <w:b/>
+                <w:sz w:val="20"/>
+                <w:szCs w:val="20"/>
+              </w:rPr>
+              <w:t>/2016</w:t>
             </w:r>
           </w:p>
         </w:tc>
@@ -4560,7 +5073,15 @@
                 <w:sz w:val="20"/>
                 <w:szCs w:val="20"/>
               </w:rPr>
-              <w:t>12/05/2016</w:t>
+              <w:t>12/14</w:t>
+            </w:r>
+            <w:r>
+              <w:rPr>
+                <w:b/>
+                <w:sz w:val="20"/>
+                <w:szCs w:val="20"/>
+              </w:rPr>
+              <w:t>/2016</w:t>
             </w:r>
           </w:p>
         </w:tc>
@@ -4599,11 +5120,14 @@
         <w:ind w:left="-440"/>
         <w:contextualSpacing w:val="0"/>
       </w:pPr>
-      <w:bookmarkStart w:id="14" w:name="_1q02jikahvc" w:colFirst="0" w:colLast="0"/>
-      <w:bookmarkEnd w:id="14"/>
+      <w:bookmarkStart w:id="13" w:name="_1q02jikahvc" w:colFirst="0" w:colLast="0"/>
+      <w:bookmarkEnd w:id="13"/>
       <w:r>
         <w:lastRenderedPageBreak/>
-        <w:t>4. Estimates</w:t>
+        <w:t>4</w:t>
+      </w:r>
+      <w:r>
+        <w:t>. Estimates</w:t>
       </w:r>
     </w:p>
     <w:p>
@@ -4613,8 +5137,8 @@
         <w:ind w:left="-440"/>
         <w:contextualSpacing w:val="0"/>
       </w:pPr>
-      <w:bookmarkStart w:id="15" w:name="_y8khqcx1oa6h" w:colFirst="0" w:colLast="0"/>
-      <w:bookmarkEnd w:id="15"/>
+      <w:bookmarkStart w:id="14" w:name="_y8khqcx1oa6h" w:colFirst="0" w:colLast="0"/>
+      <w:bookmarkEnd w:id="14"/>
       <w:r>
         <w:t>4.1 Effort Estimate</w:t>
       </w:r>
@@ -4624,14 +5148,270 @@
         <w:spacing w:after="240"/>
         <w:ind w:left="-80"/>
         <w:jc w:val="both"/>
-      </w:pPr>
-      <w:r>
-        <w:rPr>
-          <w:sz w:val="20"/>
-          <w:szCs w:val="20"/>
-        </w:rPr>
-        <w:t>Each team member is expected to work at least 12 hours each week. After visually planning and describing interfaces, the project should have at least three individual parts that can be worked on in parallel. We expect the initial stage of the project to be slower for team members to obtain the fundamental knowledge needed for the project such as understanding the basics in UNIX, C++, and network programming. The estimation of efforts given above in previous sections are rough estimates and can change depending upon new requirements that come up and various other factors.</w:t>
-      </w:r>
+        <w:rPr>
+          <w:sz w:val="20"/>
+          <w:szCs w:val="20"/>
+        </w:rPr>
+      </w:pPr>
+      <w:r>
+        <w:rPr>
+          <w:sz w:val="20"/>
+          <w:szCs w:val="20"/>
+        </w:rPr>
+        <w:t xml:space="preserve">Each team member is expected to work at least 12 hours each week. After visually planning and describing interfaces, the project should have at least three individual parts that can be worked on in parallel. We expect the initial stage of the project to be slower for team members to obtain the fundamental knowledge needed for the project such as understanding the basics in UNIX, </w:t>
+      </w:r>
+      <w:r>
+        <w:rPr>
+          <w:sz w:val="20"/>
+          <w:szCs w:val="20"/>
+        </w:rPr>
+        <w:t>PHP</w:t>
+      </w:r>
+      <w:r>
+        <w:rPr>
+          <w:sz w:val="20"/>
+          <w:szCs w:val="20"/>
+        </w:rPr>
+        <w:t>, and network programming. The estimation of efforts given above in previous sections are rough estimates and can change depending upon new requirements that co</w:t>
+      </w:r>
+      <w:r>
+        <w:rPr>
+          <w:sz w:val="20"/>
+          <w:szCs w:val="20"/>
+        </w:rPr>
+        <w:t>me up and various other factors.</w:t>
+      </w:r>
+    </w:p>
+    <w:p>
+      <w:pPr>
+        <w:pStyle w:val="Heading1"/>
+        <w:spacing w:after="240"/>
+        <w:ind w:left="-440"/>
+        <w:contextualSpacing w:val="0"/>
+      </w:pPr>
+      <w:r>
+        <w:t>5. Quality Plan</w:t>
+      </w:r>
+    </w:p>
+    <w:p>
+      <w:r>
+        <w:t>The quality control process consists of the following:</w:t>
+      </w:r>
+      <w:r>
+        <w:t>-</w:t>
+      </w:r>
+    </w:p>
+    <w:p/>
+    <w:p>
+      <w:r>
+        <w:rPr>
+          <w:b/>
+        </w:rPr>
+        <w:t>SRS Review</w:t>
+      </w:r>
+      <w:r>
+        <w:t xml:space="preserve"> – This document is essential to our project as it determines what languages the front end and backend should be in. It will be reviewed by every team member.</w:t>
+      </w:r>
+    </w:p>
+    <w:p>
+      <w:r>
+        <w:rPr>
+          <w:b/>
+        </w:rPr>
+        <w:t>Design Review</w:t>
+      </w:r>
+      <w:r>
+        <w:t xml:space="preserve"> – The overall design will be much more clear after the second prototype is made as it will include key features of this website. It will be reviewed by the project manager.</w:t>
+      </w:r>
+    </w:p>
+    <w:p>
+      <w:r>
+        <w:rPr>
+          <w:b/>
+        </w:rPr>
+        <w:t xml:space="preserve">Unit Testing – </w:t>
+      </w:r>
+      <w:r>
+        <w:t xml:space="preserve">Each team member is to thoroughly test any new feature that they implement in order to minimize problems during integration. Travis will also be used in order to perform test cases on each test. </w:t>
+      </w:r>
+    </w:p>
+    <w:p>
+      <w:r>
+        <w:rPr>
+          <w:b/>
+        </w:rPr>
+        <w:t xml:space="preserve">System Testing – </w:t>
+      </w:r>
+      <w:r>
+        <w:t>System testing will be done t</w:t>
+      </w:r>
+      <w:r>
+        <w:t>hrough the use of two devices in order to make sure that the interaction between client and driver is working through a server.</w:t>
+      </w:r>
+      <w:r>
+        <w:t xml:space="preserve"> </w:t>
+      </w:r>
+      <w:r>
+        <w:t xml:space="preserve">  </w:t>
+      </w:r>
+    </w:p>
+    <w:p>
+      <w:pPr>
+        <w:pStyle w:val="Heading1"/>
+        <w:spacing w:after="240"/>
+        <w:ind w:left="-440"/>
+        <w:contextualSpacing w:val="0"/>
+      </w:pPr>
+      <w:r>
+        <w:t>6</w:t>
+      </w:r>
+      <w:r>
+        <w:t>. Project Tracking</w:t>
+      </w:r>
+    </w:p>
+    <w:p>
+      <w:r>
+        <w:t>In order to monitor and record all changes to our project, we will be using GitHub version control system. This will be essential when it comes to parallelizing our work and integrate all working functionalities before each prototype.</w:t>
+      </w:r>
+      <w:r>
+        <w:t xml:space="preserve"> All unit testing will prior to integration and all working code should be pushed onto GitHub as soon as possible.</w:t>
+      </w:r>
+    </w:p>
+    <w:p>
+      <w:pPr>
+        <w:pStyle w:val="Heading1"/>
+        <w:spacing w:after="240"/>
+        <w:ind w:left="-440"/>
+        <w:contextualSpacing w:val="0"/>
+      </w:pPr>
+      <w:r>
+        <w:t>7. Project Reflection</w:t>
+      </w:r>
+    </w:p>
+    <w:p>
+      <w:r>
+        <w:t>Overall</w:t>
+      </w:r>
+      <w:r>
+        <w:t>,</w:t>
+      </w:r>
+      <w:r>
+        <w:t xml:space="preserve"> the project was successful</w:t>
+      </w:r>
+      <w:r>
+        <w:t xml:space="preserve"> as core functionalities with apt responses to multiple situations were implemented</w:t>
+      </w:r>
+      <w:r>
+        <w:t xml:space="preserve">. What we would do differently is work a lot harder on the design document as it is one of the most important documents out there. That document defines the starting point which is the hardest step of a project. It also sets the work flow of the entire group which is essential in a cooperative environment. </w:t>
+      </w:r>
+      <w:r>
+        <w:t xml:space="preserve">We needed to have done some more research to have a better time in implementation as none of us had any experience in Javascript or Ajax </w:t>
+      </w:r>
+      <w:r>
+        <w:lastRenderedPageBreak/>
+        <w:t xml:space="preserve">which would have improved our ability to implement certain core functions that had to be completed the long way. </w:t>
+      </w:r>
+      <w:r>
+        <w:t>Our lack of knowledge in networks disallowed us to have our Google cloud server send an email to another email address which could have served an important role to finish transactions as mentioned earlier as well as for validation purposes.</w:t>
+      </w:r>
+      <w:r>
+        <w:t xml:space="preserve"> We needed one more prototype between the second and the last in order to sort all bugs out. </w:t>
+      </w:r>
+      <w:bookmarkStart w:id="15" w:name="_GoBack"/>
+      <w:bookmarkEnd w:id="15"/>
+      <w:r>
+        <w:t xml:space="preserve"> </w:t>
+      </w:r>
+    </w:p>
+    <w:p>
+      <w:pPr>
+        <w:spacing w:after="240"/>
+        <w:jc w:val="both"/>
+        <w:rPr>
+          <w:sz w:val="20"/>
+          <w:szCs w:val="20"/>
+        </w:rPr>
+      </w:pPr>
+    </w:p>
+    <w:p>
+      <w:pPr>
+        <w:spacing w:after="240"/>
+        <w:jc w:val="both"/>
+        <w:rPr>
+          <w:sz w:val="20"/>
+          <w:szCs w:val="20"/>
+        </w:rPr>
+      </w:pPr>
+    </w:p>
+    <w:p>
+      <w:pPr>
+        <w:spacing w:after="240"/>
+        <w:jc w:val="both"/>
+        <w:rPr>
+          <w:sz w:val="20"/>
+          <w:szCs w:val="20"/>
+        </w:rPr>
+      </w:pPr>
+    </w:p>
+    <w:p>
+      <w:pPr>
+        <w:spacing w:after="240"/>
+        <w:jc w:val="both"/>
+        <w:rPr>
+          <w:sz w:val="20"/>
+          <w:szCs w:val="20"/>
+        </w:rPr>
+      </w:pPr>
+    </w:p>
+    <w:p>
+      <w:pPr>
+        <w:spacing w:after="240"/>
+        <w:jc w:val="both"/>
+        <w:rPr>
+          <w:sz w:val="20"/>
+          <w:szCs w:val="20"/>
+        </w:rPr>
+      </w:pPr>
+    </w:p>
+    <w:p>
+      <w:pPr>
+        <w:spacing w:after="240"/>
+        <w:jc w:val="both"/>
+        <w:rPr>
+          <w:sz w:val="20"/>
+          <w:szCs w:val="20"/>
+        </w:rPr>
+      </w:pPr>
+    </w:p>
+    <w:p>
+      <w:pPr>
+        <w:spacing w:after="240"/>
+        <w:jc w:val="both"/>
+        <w:rPr>
+          <w:sz w:val="20"/>
+          <w:szCs w:val="20"/>
+        </w:rPr>
+      </w:pPr>
+    </w:p>
+    <w:p>
+      <w:pPr>
+        <w:spacing w:after="240"/>
+        <w:jc w:val="both"/>
+        <w:rPr>
+          <w:sz w:val="20"/>
+          <w:szCs w:val="20"/>
+        </w:rPr>
+      </w:pPr>
+    </w:p>
+    <w:p>
+      <w:pPr>
+        <w:spacing w:after="240"/>
+        <w:jc w:val="both"/>
+        <w:rPr>
+          <w:sz w:val="20"/>
+          <w:szCs w:val="20"/>
+        </w:rPr>
+      </w:pPr>
     </w:p>
     <w:sectPr>
       <w:pgSz w:w="12240" w:h="15840"/>
@@ -5661,6 +6441,17 @@
     <w:uiPriority w:val="99"/>
     <w:rsid w:val="00510485"/>
   </w:style>
+  <w:style w:type="paragraph" w:styleId="ListParagraph">
+    <w:name w:val="List Paragraph"/>
+    <w:basedOn w:val="Normal"/>
+    <w:uiPriority w:val="34"/>
+    <w:qFormat/>
+    <w:rsid w:val="00380CC2"/>
+    <w:pPr>
+      <w:ind w:left="720"/>
+      <w:contextualSpacing/>
+    </w:pPr>
+  </w:style>
 </w:styles>
 </file>
 

</xml_diff>